<commit_message>
Final Java + Full MPI + M.Net 1
</commit_message>
<xml_diff>
--- a/БД/Почтовые отправления.docx
+++ b/БД/Почтовые отправления.docx
@@ -126,26 +126,6 @@
           <w:szCs w:val="24"/>
         </w:rPr>
         <w:t>.</w:t>
-      </w:r>
-    </w:p>
-    <w:p>
-      <w:pPr>
-        <w:spacing w:before="240" w:after="0" w:line="360" w:lineRule="auto"/>
-        <w:rPr>
-          <w:rFonts w:ascii="Times New Roman" w:hAnsi="Times New Roman"/>
-          <w:b/>
-          <w:sz w:val="24"/>
-          <w:szCs w:val="24"/>
-        </w:rPr>
-      </w:pPr>
-      <w:r>
-        <w:rPr>
-          <w:rFonts w:ascii="Times New Roman" w:hAnsi="Times New Roman"/>
-          <w:b/>
-          <w:sz w:val="24"/>
-          <w:szCs w:val="24"/>
-        </w:rPr>
-        <w:t>Описание предметной области</w:t>
       </w:r>
     </w:p>
     <w:p>
@@ -295,7 +275,7 @@
           <w:numId w:val="4"/>
         </w:numPr>
         <w:spacing w:after="0" w:line="360" w:lineRule="auto"/>
-        <w:ind w:left="993" w:hanging="284"/>
+        <w:ind w:left="851" w:hanging="284"/>
         <w:jc w:val="both"/>
         <w:rPr>
           <w:rFonts w:ascii="Times New Roman" w:hAnsi="Times New Roman"/>
@@ -327,7 +307,7 @@
           <w:numId w:val="4"/>
         </w:numPr>
         <w:spacing w:after="0" w:line="360" w:lineRule="auto"/>
-        <w:ind w:left="993" w:hanging="284"/>
+        <w:ind w:left="851" w:hanging="284"/>
         <w:jc w:val="both"/>
         <w:rPr>
           <w:rFonts w:ascii="Times New Roman" w:hAnsi="Times New Roman"/>
@@ -359,7 +339,7 @@
           <w:numId w:val="4"/>
         </w:numPr>
         <w:spacing w:after="0" w:line="360" w:lineRule="auto"/>
-        <w:ind w:left="993" w:hanging="284"/>
+        <w:ind w:left="851" w:hanging="284"/>
         <w:jc w:val="both"/>
         <w:rPr>
           <w:rFonts w:ascii="Times New Roman" w:hAnsi="Times New Roman"/>
@@ -447,6 +427,7 @@
           <w:rFonts w:ascii="Times New Roman" w:hAnsi="Times New Roman"/>
           <w:sz w:val="24"/>
           <w:szCs w:val="24"/>
+          <w:lang w:val="en-US"/>
         </w:rPr>
       </w:pPr>
       <w:r>
@@ -473,6 +454,110 @@
           <w:szCs w:val="24"/>
         </w:rPr>
         <w:t>_&lt;имя сущности&gt;, являются искусственными.</w:t>
+      </w:r>
+    </w:p>
+    <w:p>
+      <w:pPr>
+        <w:spacing w:before="240" w:after="0" w:line="360" w:lineRule="auto"/>
+        <w:rPr>
+          <w:rFonts w:ascii="Times New Roman" w:hAnsi="Times New Roman"/>
+          <w:b/>
+          <w:sz w:val="24"/>
+          <w:szCs w:val="24"/>
+        </w:rPr>
+      </w:pPr>
+      <w:r>
+        <w:rPr>
+          <w:rFonts w:ascii="Times New Roman" w:hAnsi="Times New Roman"/>
+          <w:b/>
+          <w:sz w:val="24"/>
+          <w:szCs w:val="24"/>
+        </w:rPr>
+        <w:t>Описание предметной области</w:t>
+      </w:r>
+    </w:p>
+    <w:p>
+      <w:pPr>
+        <w:spacing w:before="120" w:after="0" w:line="360" w:lineRule="auto"/>
+        <w:ind w:firstLine="567"/>
+        <w:jc w:val="both"/>
+        <w:rPr>
+          <w:rFonts w:ascii="Times New Roman" w:hAnsi="Times New Roman"/>
+          <w:sz w:val="24"/>
+          <w:szCs w:val="24"/>
+        </w:rPr>
+      </w:pPr>
+      <w:r>
+        <w:rPr>
+          <w:rFonts w:ascii="Times New Roman" w:hAnsi="Times New Roman"/>
+          <w:sz w:val="24"/>
+          <w:szCs w:val="24"/>
+        </w:rPr>
+        <w:t>Клиент может отправить посылку, либо письмо в любой населенный пункт, при этом воспользоваться различными службами доставки. Цена</w:t>
+      </w:r>
+      <w:r>
+        <w:rPr>
+          <w:rFonts w:ascii="Times New Roman" w:hAnsi="Times New Roman"/>
+          <w:sz w:val="24"/>
+          <w:szCs w:val="24"/>
+        </w:rPr>
+        <w:t xml:space="preserve"> заказа на пересылку</w:t>
+      </w:r>
+      <w:r>
+        <w:rPr>
+          <w:rFonts w:ascii="Times New Roman" w:hAnsi="Times New Roman"/>
+          <w:sz w:val="24"/>
+          <w:szCs w:val="24"/>
+        </w:rPr>
+        <w:t xml:space="preserve"> </w:t>
+      </w:r>
+      <w:r>
+        <w:rPr>
+          <w:rFonts w:ascii="Times New Roman" w:hAnsi="Times New Roman"/>
+          <w:sz w:val="24"/>
+          <w:szCs w:val="24"/>
+        </w:rPr>
+        <w:t>зависит</w:t>
+      </w:r>
+      <w:r>
+        <w:rPr>
+          <w:rFonts w:ascii="Times New Roman" w:hAnsi="Times New Roman"/>
+          <w:sz w:val="24"/>
+          <w:szCs w:val="24"/>
+        </w:rPr>
+        <w:t xml:space="preserve"> от пункта отправления, пункта назначения, веса</w:t>
+      </w:r>
+      <w:r>
+        <w:rPr>
+          <w:rFonts w:ascii="Times New Roman" w:hAnsi="Times New Roman"/>
+          <w:sz w:val="24"/>
+          <w:szCs w:val="24"/>
+        </w:rPr>
+        <w:t>, типа</w:t>
+      </w:r>
+      <w:r>
+        <w:rPr>
+          <w:rFonts w:ascii="Times New Roman" w:hAnsi="Times New Roman"/>
+          <w:sz w:val="24"/>
+          <w:szCs w:val="24"/>
+        </w:rPr>
+        <w:t xml:space="preserve"> отправления и службы доставки. Клиент может отслеживать статус и местоположение своего отправлени</w:t>
+      </w:r>
+      <w:r>
+        <w:rPr>
+          <w:rFonts w:ascii="Times New Roman" w:hAnsi="Times New Roman"/>
+          <w:sz w:val="24"/>
+          <w:szCs w:val="24"/>
+        </w:rPr>
+        <w:t>я</w:t>
+      </w:r>
+      <w:r>
+        <w:rPr>
+          <w:rFonts w:ascii="Times New Roman" w:hAnsi="Times New Roman"/>
+          <w:sz w:val="24"/>
+          <w:szCs w:val="24"/>
+        </w:rPr>
+        <w:t xml:space="preserve"> по уникальному идентификатору заказа. </w:t>
       </w:r>
     </w:p>
     <w:p>
@@ -522,7 +607,7 @@
           <w:numId w:val="2"/>
         </w:numPr>
         <w:spacing w:before="120" w:after="0" w:line="360" w:lineRule="auto"/>
-        <w:ind w:left="284" w:firstLine="0"/>
+        <w:ind w:left="426" w:hanging="426"/>
         <w:rPr>
           <w:rFonts w:ascii="Times New Roman" w:hAnsi="Times New Roman"/>
           <w:b/>
@@ -676,18 +761,36 @@
                 <w:b/>
                 <w:sz w:val="24"/>
                 <w:szCs w:val="24"/>
-                <w:lang w:val="en-US"/>
-              </w:rPr>
-            </w:pPr>
-            <w:r>
-              <w:rPr>
-                <w:rFonts w:ascii="Times New Roman" w:hAnsi="Times New Roman"/>
-                <w:b/>
-                <w:sz w:val="24"/>
-                <w:szCs w:val="24"/>
-                <w:lang w:val="en-US"/>
-              </w:rPr>
-              <w:t>NOT NULL</w:t>
+              </w:rPr>
+            </w:pPr>
+            <w:r>
+              <w:rPr>
+                <w:rFonts w:ascii="Times New Roman" w:hAnsi="Times New Roman"/>
+                <w:b/>
+                <w:sz w:val="24"/>
+                <w:szCs w:val="24"/>
+                <w:lang w:val="en-US"/>
+              </w:rPr>
+              <w:t>NOT</w:t>
+            </w:r>
+            <w:r>
+              <w:rPr>
+                <w:rFonts w:ascii="Times New Roman" w:hAnsi="Times New Roman"/>
+                <w:b/>
+                <w:sz w:val="24"/>
+                <w:szCs w:val="24"/>
+              </w:rPr>
+              <w:t xml:space="preserve"> </w:t>
+            </w:r>
+            <w:r>
+              <w:rPr>
+                <w:rFonts w:ascii="Times New Roman" w:hAnsi="Times New Roman"/>
+                <w:b/>
+                <w:sz w:val="24"/>
+                <w:szCs w:val="24"/>
+                <w:lang w:val="en-US"/>
+              </w:rPr>
+              <w:t>NULL</w:t>
             </w:r>
           </w:p>
         </w:tc>
@@ -708,7 +811,6 @@
                 <w:b/>
                 <w:sz w:val="24"/>
                 <w:szCs w:val="24"/>
-                <w:lang w:val="en-US"/>
               </w:rPr>
             </w:pPr>
             <w:r>
@@ -740,7 +842,6 @@
                 <w:b/>
                 <w:sz w:val="24"/>
                 <w:szCs w:val="24"/>
-                <w:lang w:val="en-US"/>
               </w:rPr>
             </w:pPr>
             <w:r>
@@ -787,7 +888,15 @@
                 <w:szCs w:val="24"/>
                 <w:lang w:val="en-US"/>
               </w:rPr>
-              <w:t>ID_</w:t>
+              <w:t>ID</w:t>
+            </w:r>
+            <w:r>
+              <w:rPr>
+                <w:rFonts w:ascii="Times New Roman" w:hAnsi="Times New Roman"/>
+                <w:sz w:val="24"/>
+                <w:szCs w:val="24"/>
+              </w:rPr>
+              <w:t>_</w:t>
             </w:r>
             <w:r>
               <w:rPr>
@@ -1064,6 +1173,28 @@
         </w:tc>
       </w:tr>
     </w:tbl>
+    <w:p>
+      <w:pPr>
+        <w:spacing w:after="0" w:line="240" w:lineRule="auto"/>
+        <w:rPr>
+          <w:rFonts w:ascii="Times New Roman" w:hAnsi="Times New Roman"/>
+          <w:b/>
+          <w:i/>
+          <w:sz w:val="24"/>
+          <w:szCs w:val="24"/>
+        </w:rPr>
+      </w:pPr>
+      <w:r>
+        <w:rPr>
+          <w:rFonts w:ascii="Times New Roman" w:hAnsi="Times New Roman"/>
+          <w:b/>
+          <w:i/>
+          <w:sz w:val="24"/>
+          <w:szCs w:val="24"/>
+        </w:rPr>
+        <w:br w:type="page"/>
+      </w:r>
+    </w:p>
     <w:p>
       <w:pPr>
         <w:pStyle w:val="a6"/>
@@ -1073,7 +1204,7 @@
           <w:numId w:val="2"/>
         </w:numPr>
         <w:spacing w:before="480" w:after="0" w:line="360" w:lineRule="auto"/>
-        <w:ind w:left="284" w:firstLine="0"/>
+        <w:ind w:left="426" w:hanging="426"/>
         <w:rPr>
           <w:rFonts w:ascii="Times New Roman" w:hAnsi="Times New Roman"/>
           <w:b/>
@@ -1089,6 +1220,7 @@
           <w:sz w:val="24"/>
           <w:szCs w:val="24"/>
         </w:rPr>
+        <w:lastRenderedPageBreak/>
         <w:t>Расширенный статус</w:t>
       </w:r>
     </w:p>
@@ -1766,7 +1898,7 @@
           <w:numId w:val="2"/>
         </w:numPr>
         <w:spacing w:before="480" w:after="0" w:line="360" w:lineRule="auto"/>
-        <w:ind w:left="284" w:firstLine="0"/>
+        <w:ind w:left="426" w:hanging="426"/>
         <w:rPr>
           <w:rFonts w:ascii="Times New Roman" w:hAnsi="Times New Roman"/>
           <w:b/>
@@ -1783,7 +1915,6 @@
           <w:sz w:val="24"/>
           <w:szCs w:val="24"/>
         </w:rPr>
-        <w:lastRenderedPageBreak/>
         <w:t>Область</w:t>
       </w:r>
     </w:p>
@@ -2316,7 +2447,7 @@
           <w:numId w:val="2"/>
         </w:numPr>
         <w:spacing w:before="480" w:after="0" w:line="360" w:lineRule="auto"/>
-        <w:ind w:left="284" w:firstLine="0"/>
+        <w:ind w:left="426" w:hanging="426"/>
         <w:rPr>
           <w:rFonts w:ascii="Times New Roman" w:hAnsi="Times New Roman"/>
           <w:b/>
@@ -3003,7 +3134,7 @@
           <w:numId w:val="2"/>
         </w:numPr>
         <w:spacing w:before="480" w:after="0" w:line="360" w:lineRule="auto"/>
-        <w:ind w:left="284" w:firstLine="0"/>
+        <w:ind w:left="426" w:hanging="426"/>
         <w:rPr>
           <w:rFonts w:ascii="Times New Roman" w:hAnsi="Times New Roman"/>
           <w:b/>
@@ -3556,7 +3687,7 @@
           <w:numId w:val="2"/>
         </w:numPr>
         <w:spacing w:before="480" w:after="0" w:line="360" w:lineRule="auto"/>
-        <w:ind w:left="284" w:firstLine="0"/>
+        <w:ind w:left="426" w:hanging="426"/>
         <w:rPr>
           <w:rFonts w:ascii="Times New Roman" w:hAnsi="Times New Roman"/>
           <w:b/>
@@ -4415,7 +4546,7 @@
           <w:numId w:val="2"/>
         </w:numPr>
         <w:spacing w:before="480" w:after="0" w:line="360" w:lineRule="auto"/>
-        <w:ind w:left="284" w:firstLine="0"/>
+        <w:ind w:left="426" w:hanging="426"/>
         <w:rPr>
           <w:rFonts w:ascii="Times New Roman" w:hAnsi="Times New Roman"/>
           <w:b/>
@@ -4431,6 +4562,7 @@
           <w:sz w:val="24"/>
           <w:szCs w:val="24"/>
         </w:rPr>
+        <w:lastRenderedPageBreak/>
         <w:t>Тип улицы</w:t>
       </w:r>
     </w:p>
@@ -4946,9 +5078,6 @@
       <w:pPr>
         <w:pStyle w:val="a6"/>
       </w:pPr>
-      <w:r>
-        <w:br w:type="page"/>
-      </w:r>
     </w:p>
     <w:p>
       <w:pPr>
@@ -4959,7 +5088,7 @@
           <w:numId w:val="2"/>
         </w:numPr>
         <w:spacing w:before="480" w:after="0" w:line="360" w:lineRule="auto"/>
-        <w:ind w:left="284" w:firstLine="0"/>
+        <w:ind w:left="426" w:hanging="426"/>
         <w:rPr>
           <w:rFonts w:ascii="Times New Roman" w:hAnsi="Times New Roman"/>
           <w:b/>
@@ -4975,7 +5104,6 @@
           <w:sz w:val="24"/>
           <w:szCs w:val="24"/>
         </w:rPr>
-        <w:lastRenderedPageBreak/>
         <w:t>Улица</w:t>
       </w:r>
     </w:p>
@@ -5866,7 +5994,7 @@
           <w:numId w:val="2"/>
         </w:numPr>
         <w:spacing w:before="480" w:after="0" w:line="360" w:lineRule="auto"/>
-        <w:ind w:left="709" w:hanging="425"/>
+        <w:ind w:left="426" w:hanging="426"/>
         <w:rPr>
           <w:rFonts w:ascii="Times New Roman" w:hAnsi="Times New Roman"/>
           <w:b/>
@@ -6865,35 +6993,35 @@
                 <w:sz w:val="24"/>
                 <w:szCs w:val="24"/>
               </w:rPr>
+              <w:t>-</w:t>
+            </w:r>
+          </w:p>
+        </w:tc>
+        <w:tc>
+          <w:tcPr>
+            <w:tcW w:w="708" w:type="dxa"/>
+            <w:shd w:val="clear" w:color="auto" w:fill="auto"/>
+            <w:vAlign w:val="center"/>
+          </w:tcPr>
+          <w:p>
+            <w:pPr>
+              <w:pStyle w:val="a6"/>
+              <w:spacing w:after="0" w:line="240" w:lineRule="auto"/>
+              <w:ind w:left="0"/>
+              <w:jc w:val="center"/>
+              <w:rPr>
+                <w:rFonts w:ascii="Times New Roman" w:hAnsi="Times New Roman"/>
+                <w:sz w:val="24"/>
+                <w:szCs w:val="24"/>
+              </w:rPr>
+            </w:pPr>
+            <w:r>
+              <w:rPr>
+                <w:rFonts w:ascii="Times New Roman" w:hAnsi="Times New Roman"/>
+                <w:sz w:val="24"/>
+                <w:szCs w:val="24"/>
+              </w:rPr>
               <w:t>+</w:t>
-            </w:r>
-          </w:p>
-        </w:tc>
-        <w:tc>
-          <w:tcPr>
-            <w:tcW w:w="708" w:type="dxa"/>
-            <w:shd w:val="clear" w:color="auto" w:fill="auto"/>
-            <w:vAlign w:val="center"/>
-          </w:tcPr>
-          <w:p>
-            <w:pPr>
-              <w:pStyle w:val="a6"/>
-              <w:spacing w:after="0" w:line="240" w:lineRule="auto"/>
-              <w:ind w:left="0"/>
-              <w:jc w:val="center"/>
-              <w:rPr>
-                <w:rFonts w:ascii="Times New Roman" w:hAnsi="Times New Roman"/>
-                <w:sz w:val="24"/>
-                <w:szCs w:val="24"/>
-              </w:rPr>
-            </w:pPr>
-            <w:r>
-              <w:rPr>
-                <w:rFonts w:ascii="Times New Roman" w:hAnsi="Times New Roman"/>
-                <w:sz w:val="24"/>
-                <w:szCs w:val="24"/>
-              </w:rPr>
-              <w:t>-</w:t>
             </w:r>
           </w:p>
         </w:tc>
@@ -7346,7 +7474,7 @@
           <w:numId w:val="2"/>
         </w:numPr>
         <w:spacing w:before="480" w:after="0" w:line="360" w:lineRule="auto"/>
-        <w:ind w:left="709" w:hanging="425"/>
+        <w:ind w:left="426" w:hanging="426"/>
         <w:rPr>
           <w:rFonts w:ascii="Times New Roman" w:hAnsi="Times New Roman"/>
           <w:b/>
@@ -8031,7 +8159,7 @@
           <w:numId w:val="2"/>
         </w:numPr>
         <w:spacing w:before="480" w:after="0" w:line="360" w:lineRule="auto"/>
-        <w:ind w:left="709" w:hanging="425"/>
+        <w:ind w:left="426" w:hanging="426"/>
         <w:rPr>
           <w:rFonts w:ascii="Times New Roman" w:hAnsi="Times New Roman"/>
           <w:b/>
@@ -8047,6 +8175,7 @@
           <w:sz w:val="24"/>
           <w:szCs w:val="24"/>
         </w:rPr>
+        <w:lastRenderedPageBreak/>
         <w:t>Служба доставки</w:t>
       </w:r>
     </w:p>
@@ -8574,7 +8703,7 @@
           <w:numId w:val="2"/>
         </w:numPr>
         <w:spacing w:before="480" w:after="0" w:line="360" w:lineRule="auto"/>
-        <w:ind w:left="709" w:hanging="425"/>
+        <w:ind w:left="426" w:hanging="426"/>
         <w:rPr>
           <w:rFonts w:ascii="Times New Roman" w:hAnsi="Times New Roman"/>
           <w:b/>
@@ -8590,7 +8719,6 @@
           <w:sz w:val="24"/>
           <w:szCs w:val="24"/>
         </w:rPr>
-        <w:lastRenderedPageBreak/>
         <w:t>Ценовой регион</w:t>
       </w:r>
     </w:p>
@@ -9455,7 +9583,7 @@
           <w:numId w:val="2"/>
         </w:numPr>
         <w:spacing w:before="480" w:after="0" w:line="360" w:lineRule="auto"/>
-        <w:ind w:left="709" w:hanging="425"/>
+        <w:ind w:left="426" w:hanging="426"/>
         <w:rPr>
           <w:rFonts w:ascii="Times New Roman" w:hAnsi="Times New Roman"/>
           <w:b/>
@@ -9997,7 +10125,7 @@
           <w:numId w:val="2"/>
         </w:numPr>
         <w:spacing w:before="480" w:after="0" w:line="360" w:lineRule="auto"/>
-        <w:ind w:left="709" w:hanging="425"/>
+        <w:ind w:left="426" w:hanging="426"/>
         <w:rPr>
           <w:rFonts w:ascii="Times New Roman" w:hAnsi="Times New Roman"/>
           <w:b/>
@@ -11137,7 +11265,7 @@
           <w:numId w:val="2"/>
         </w:numPr>
         <w:spacing w:before="480" w:after="0" w:line="360" w:lineRule="auto"/>
-        <w:ind w:left="709" w:hanging="425"/>
+        <w:ind w:left="426" w:hanging="426"/>
         <w:rPr>
           <w:rFonts w:ascii="Times New Roman" w:hAnsi="Times New Roman"/>
           <w:b/>
@@ -11714,7 +11842,7 @@
           <w:numId w:val="2"/>
         </w:numPr>
         <w:spacing w:before="480" w:after="0" w:line="360" w:lineRule="auto"/>
-        <w:ind w:left="709" w:hanging="425"/>
+        <w:ind w:left="426" w:hanging="426"/>
         <w:rPr>
           <w:rFonts w:ascii="Times New Roman" w:hAnsi="Times New Roman"/>
           <w:b/>
@@ -11730,6 +11858,7 @@
           <w:sz w:val="24"/>
           <w:szCs w:val="24"/>
         </w:rPr>
+        <w:lastRenderedPageBreak/>
         <w:t>Отправление</w:t>
       </w:r>
     </w:p>
@@ -12766,7 +12895,6 @@
                 <w:sz w:val="24"/>
                 <w:szCs w:val="24"/>
               </w:rPr>
-              <w:lastRenderedPageBreak/>
               <w:t>Объявленная_ценность</w:t>
             </w:r>
           </w:p>
@@ -13511,7 +13639,7 @@
           <w:numId w:val="2"/>
         </w:numPr>
         <w:spacing w:before="480" w:after="0" w:line="360" w:lineRule="auto"/>
-        <w:ind w:left="709" w:hanging="425"/>
+        <w:ind w:left="426" w:hanging="426"/>
         <w:rPr>
           <w:rFonts w:ascii="Times New Roman" w:hAnsi="Times New Roman"/>
           <w:b/>
@@ -14374,7 +14502,8 @@
           <w:lang w:val="en-US"/>
         </w:rPr>
         <w:sectPr>
-          <w:footerReference w:type="default" r:id="rId8"/>
+          <w:headerReference w:type="default" r:id="rId8"/>
+          <w:footerReference w:type="default" r:id="rId9"/>
           <w:pgSz w:w="11906" w:h="16838"/>
           <w:pgMar w:top="1134" w:right="850" w:bottom="1134" w:left="1701" w:header="708" w:footer="708" w:gutter="0"/>
           <w:pgNumType w:start="1"/>
@@ -14402,13 +14531,42 @@
           <w:noProof/>
           <w:sz w:val="24"/>
           <w:szCs w:val="24"/>
+          <w:lang w:eastAsia="en-US"/>
         </w:rPr>
         <w:lastRenderedPageBreak/>
+        <w:pict>
+          <v:shapetype id="_x0000_t202" coordsize="21600,21600" o:spt="202" path="m,l,21600r21600,l21600,xe">
+            <v:stroke joinstyle="miter"/>
+            <v:path gradientshapeok="t" o:connecttype="rect"/>
+          </v:shapetype>
+          <v:shape id="_x0000_s1026" type="#_x0000_t202" style="position:absolute;margin-left:1085.6pt;margin-top:251.15pt;width:25.1pt;height:22.55pt;z-index:251660288;mso-width-relative:margin;mso-height-relative:margin" filled="f" stroked="f">
+            <v:textbox style="layout-flow:vertical;mso-next-textbox:#_x0000_s1026">
+              <w:txbxContent>
+                <w:p>
+                  <w:r>
+                    <w:rPr>
+                      <w:lang w:val="pl-PL"/>
+                    </w:rPr>
+                    <w:t>5</w:t>
+                  </w:r>
+                </w:p>
+              </w:txbxContent>
+            </v:textbox>
+          </v:shape>
+        </w:pict>
+      </w:r>
+      <w:r>
+        <w:rPr>
+          <w:rFonts w:ascii="Times New Roman" w:hAnsi="Times New Roman"/>
+          <w:noProof/>
+          <w:sz w:val="24"/>
+          <w:szCs w:val="24"/>
+        </w:rPr>
         <w:drawing>
           <wp:inline distT="0" distB="0" distL="0" distR="0">
-            <wp:extent cx="13990320" cy="6478242"/>
-            <wp:effectExtent l="19050" t="0" r="0" b="0"/>
-            <wp:docPr id="5" name="Рисунок 4" descr="diagram0.jpeg"/>
+            <wp:extent cx="13630275" cy="6501177"/>
+            <wp:effectExtent l="19050" t="0" r="9525" b="0"/>
+            <wp:docPr id="1" name="Рисунок 0" descr="diagram0.jpeg"/>
             <wp:cNvGraphicFramePr>
               <a:graphicFrameLocks xmlns:a="http://schemas.openxmlformats.org/drawingml/2006/main" noChangeAspect="1"/>
             </wp:cNvGraphicFramePr>
@@ -14420,7 +14578,7 @@
                     <pic:cNvPicPr/>
                   </pic:nvPicPr>
                   <pic:blipFill>
-                    <a:blip r:embed="rId9" cstate="print"/>
+                    <a:blip r:embed="rId10" cstate="print"/>
                     <a:stretch>
                       <a:fillRect/>
                     </a:stretch>
@@ -14428,7 +14586,7 @@
                   <pic:spPr>
                     <a:xfrm>
                       <a:off x="0" y="0"/>
-                      <a:ext cx="13991090" cy="6478599"/>
+                      <a:ext cx="13631508" cy="6501765"/>
                     </a:xfrm>
                     <a:prstGeom prst="rect">
                       <a:avLst/>
@@ -14451,6 +14609,20 @@
           <w:rFonts w:ascii="Times New Roman" w:hAnsi="Times New Roman"/>
           <w:sz w:val="24"/>
           <w:szCs w:val="24"/>
+          <w:lang w:val="en-US"/>
+        </w:rPr>
+      </w:pPr>
+    </w:p>
+    <w:p>
+      <w:pPr>
+        <w:pStyle w:val="a6"/>
+        <w:spacing w:after="0" w:line="360" w:lineRule="auto"/>
+        <w:ind w:left="0"/>
+        <w:jc w:val="center"/>
+        <w:rPr>
+          <w:rFonts w:ascii="Times New Roman" w:hAnsi="Times New Roman"/>
+          <w:sz w:val="24"/>
+          <w:szCs w:val="24"/>
         </w:rPr>
       </w:pPr>
       <w:r>
@@ -14463,8 +14635,9 @@
       </w:r>
     </w:p>
     <w:sectPr>
+      <w:headerReference w:type="default" r:id="rId11"/>
       <w:pgSz w:w="23814" w:h="16839" w:orient="landscape" w:code="8"/>
-      <w:pgMar w:top="851" w:right="851" w:bottom="851" w:left="851" w:header="708" w:footer="708" w:gutter="0"/>
+      <w:pgMar w:top="1701" w:right="1134" w:bottom="851" w:left="1134" w:header="709" w:footer="709" w:gutter="0"/>
       <w:cols w:space="708"/>
       <w:docGrid w:linePitch="360"/>
     </w:sectPr>
@@ -14509,47 +14682,6 @@
         <w:szCs w:val="24"/>
       </w:rPr>
     </w:pPr>
-    <w:r>
-      <w:rPr>
-        <w:rFonts w:ascii="Times New Roman" w:hAnsi="Times New Roman"/>
-        <w:sz w:val="24"/>
-        <w:szCs w:val="24"/>
-      </w:rPr>
-      <w:fldChar w:fldCharType="begin"/>
-    </w:r>
-    <w:r>
-      <w:rPr>
-        <w:rFonts w:ascii="Times New Roman" w:hAnsi="Times New Roman"/>
-        <w:sz w:val="24"/>
-        <w:szCs w:val="24"/>
-      </w:rPr>
-      <w:instrText>PAGE   \* MERGEFORMAT</w:instrText>
-    </w:r>
-    <w:r>
-      <w:rPr>
-        <w:rFonts w:ascii="Times New Roman" w:hAnsi="Times New Roman"/>
-        <w:sz w:val="24"/>
-        <w:szCs w:val="24"/>
-      </w:rPr>
-      <w:fldChar w:fldCharType="separate"/>
-    </w:r>
-    <w:r>
-      <w:rPr>
-        <w:rFonts w:ascii="Times New Roman" w:hAnsi="Times New Roman"/>
-        <w:noProof/>
-        <w:sz w:val="24"/>
-        <w:szCs w:val="24"/>
-      </w:rPr>
-      <w:t>4</w:t>
-    </w:r>
-    <w:r>
-      <w:rPr>
-        <w:rFonts w:ascii="Times New Roman" w:hAnsi="Times New Roman"/>
-        <w:sz w:val="24"/>
-        <w:szCs w:val="24"/>
-      </w:rPr>
-      <w:fldChar w:fldCharType="end"/>
-    </w:r>
   </w:p>
 </w:ftr>
 </file>
@@ -14577,6 +14709,57 @@
     </w:p>
   </w:footnote>
 </w:footnotes>
+</file>
+
+<file path=word/header1.xml><?xml version="1.0" encoding="utf-8"?>
+<w:hdr xmlns:ve="http://schemas.openxmlformats.org/markup-compatibility/2006" xmlns:o="urn:schemas-microsoft-com:office:office" xmlns:r="http://schemas.openxmlformats.org/officeDocument/2006/relationships" xmlns:m="http://schemas.openxmlformats.org/officeDocument/2006/math" xmlns:v="urn:schemas-microsoft-com:vml" xmlns:wp="http://schemas.openxmlformats.org/drawingml/2006/wordprocessingDrawing" xmlns:w10="urn:schemas-microsoft-com:office:word" xmlns:w="http://schemas.openxmlformats.org/wordprocessingml/2006/main" xmlns:wne="http://schemas.microsoft.com/office/word/2006/wordml">
+  <w:sdt>
+    <w:sdtPr>
+      <w:id w:val="3561567"/>
+      <w:docPartObj>
+        <w:docPartGallery w:val="Page Numbers (Top of Page)"/>
+        <w:docPartUnique/>
+      </w:docPartObj>
+    </w:sdtPr>
+    <w:sdtContent>
+      <w:p>
+        <w:pPr>
+          <w:pStyle w:val="af2"/>
+          <w:jc w:val="center"/>
+        </w:pPr>
+        <w:fldSimple w:instr=" PAGE   \* MERGEFORMAT ">
+          <w:r>
+            <w:rPr>
+              <w:noProof/>
+            </w:rPr>
+            <w:t>4</w:t>
+          </w:r>
+        </w:fldSimple>
+      </w:p>
+    </w:sdtContent>
+  </w:sdt>
+  <w:p>
+    <w:pPr>
+      <w:pStyle w:val="af2"/>
+    </w:pPr>
+  </w:p>
+</w:hdr>
+</file>
+
+<file path=word/header2.xml><?xml version="1.0" encoding="utf-8"?>
+<w:hdr xmlns:ve="http://schemas.openxmlformats.org/markup-compatibility/2006" xmlns:o="urn:schemas-microsoft-com:office:office" xmlns:r="http://schemas.openxmlformats.org/officeDocument/2006/relationships" xmlns:m="http://schemas.openxmlformats.org/officeDocument/2006/math" xmlns:v="urn:schemas-microsoft-com:vml" xmlns:wp="http://schemas.openxmlformats.org/drawingml/2006/wordprocessingDrawing" xmlns:w10="urn:schemas-microsoft-com:office:word" xmlns:w="http://schemas.openxmlformats.org/wordprocessingml/2006/main" xmlns:wne="http://schemas.microsoft.com/office/word/2006/wordml">
+  <w:p>
+    <w:pPr>
+      <w:pStyle w:val="af2"/>
+      <w:jc w:val="center"/>
+    </w:pPr>
+  </w:p>
+  <w:p>
+    <w:pPr>
+      <w:pStyle w:val="af2"/>
+    </w:pPr>
+  </w:p>
+</w:hdr>
 </file>
 
 <file path=word/numbering.xml><?xml version="1.0" encoding="utf-8"?>
@@ -15033,7 +15216,7 @@
       <w:lvlText w:val="%1."/>
       <w:lvlJc w:val="left"/>
       <w:pPr>
-        <w:ind w:left="-208" w:hanging="360"/>
+        <w:ind w:left="502" w:hanging="360"/>
       </w:pPr>
       <w:rPr>
         <w:b/>
@@ -15911,6 +16094,7 @@
     <w:uiPriority w:val="99"/>
     <w:semiHidden/>
     <w:unhideWhenUsed/>
+    <w:qFormat/>
     <w:tblPr>
       <w:tblInd w:w="0" w:type="dxa"/>
       <w:tblCellMar>
@@ -16229,6 +16413,300 @@
 </w:styles>
 </file>
 
+<file path=word/glossary/document.xml><?xml version="1.0" encoding="utf-8"?>
+<w:glossaryDocument xmlns:ve="http://schemas.openxmlformats.org/markup-compatibility/2006" xmlns:o="urn:schemas-microsoft-com:office:office" xmlns:r="http://schemas.openxmlformats.org/officeDocument/2006/relationships" xmlns:m="http://schemas.openxmlformats.org/officeDocument/2006/math" xmlns:v="urn:schemas-microsoft-com:vml" xmlns:wp="http://schemas.openxmlformats.org/drawingml/2006/wordprocessingDrawing" xmlns:w10="urn:schemas-microsoft-com:office:word" xmlns:w="http://schemas.openxmlformats.org/wordprocessingml/2006/main" xmlns:wne="http://schemas.microsoft.com/office/word/2006/wordml">
+  <w:docParts/>
+</w:glossaryDocument>
+</file>
+
+<file path=word/glossary/fontTable.xml><?xml version="1.0" encoding="utf-8"?>
+<w:fonts xmlns:r="http://schemas.openxmlformats.org/officeDocument/2006/relationships" xmlns:w="http://schemas.openxmlformats.org/wordprocessingml/2006/main">
+  <w:font w:name="Times New Roman">
+    <w:panose1 w:val="02020603050405020304"/>
+    <w:charset w:val="CC"/>
+    <w:family w:val="roman"/>
+    <w:pitch w:val="variable"/>
+    <w:sig w:usb0="E0002AFF" w:usb1="C0007841" w:usb2="00000009" w:usb3="00000000" w:csb0="000001FF" w:csb1="00000000"/>
+  </w:font>
+  <w:font w:name="Symbol">
+    <w:panose1 w:val="05050102010706020507"/>
+    <w:charset w:val="02"/>
+    <w:family w:val="roman"/>
+    <w:pitch w:val="variable"/>
+    <w:sig w:usb0="00000000" w:usb1="10000000" w:usb2="00000000" w:usb3="00000000" w:csb0="80000000" w:csb1="00000000"/>
+  </w:font>
+  <w:font w:name="Courier New">
+    <w:panose1 w:val="02070309020205020404"/>
+    <w:charset w:val="CC"/>
+    <w:family w:val="modern"/>
+    <w:pitch w:val="fixed"/>
+    <w:sig w:usb0="E0002AFF" w:usb1="C0007843" w:usb2="00000009" w:usb3="00000000" w:csb0="000001FF" w:csb1="00000000"/>
+  </w:font>
+  <w:font w:name="Wingdings">
+    <w:panose1 w:val="05000000000000000000"/>
+    <w:charset w:val="02"/>
+    <w:family w:val="auto"/>
+    <w:pitch w:val="variable"/>
+    <w:sig w:usb0="00000000" w:usb1="10000000" w:usb2="00000000" w:usb3="00000000" w:csb0="80000000" w:csb1="00000000"/>
+  </w:font>
+  <w:font w:name="Calibri">
+    <w:panose1 w:val="020F0502020204030204"/>
+    <w:charset w:val="CC"/>
+    <w:family w:val="swiss"/>
+    <w:pitch w:val="variable"/>
+    <w:sig w:usb0="E00002FF" w:usb1="4000ACFF" w:usb2="00000001" w:usb3="00000000" w:csb0="0000019F" w:csb1="00000000"/>
+  </w:font>
+  <w:font w:name="Cambria">
+    <w:panose1 w:val="02040503050406030204"/>
+    <w:charset w:val="CC"/>
+    <w:family w:val="roman"/>
+    <w:pitch w:val="variable"/>
+    <w:sig w:usb0="E00002FF" w:usb1="400004FF" w:usb2="00000000" w:usb3="00000000" w:csb0="0000019F" w:csb1="00000000"/>
+  </w:font>
+  <w:font w:name="Tahoma">
+    <w:panose1 w:val="020B0604030504040204"/>
+    <w:charset w:val="CC"/>
+    <w:family w:val="swiss"/>
+    <w:pitch w:val="variable"/>
+    <w:sig w:usb0="E1002EFF" w:usb1="C000605B" w:usb2="00000029" w:usb3="00000000" w:csb0="000101FF" w:csb1="00000000"/>
+  </w:font>
+</w:fonts>
+</file>
+
+<file path=word/glossary/settings.xml><?xml version="1.0" encoding="utf-8"?>
+<w:settings xmlns:o="urn:schemas-microsoft-com:office:office" xmlns:r="http://schemas.openxmlformats.org/officeDocument/2006/relationships" xmlns:m="http://schemas.openxmlformats.org/officeDocument/2006/math" xmlns:v="urn:schemas-microsoft-com:vml" xmlns:w10="urn:schemas-microsoft-com:office:word" xmlns:w="http://schemas.openxmlformats.org/wordprocessingml/2006/main" xmlns:sl="http://schemas.openxmlformats.org/schemaLibrary/2006/main">
+  <w:view w:val="normal"/>
+  <w:defaultTabStop w:val="708"/>
+  <w:characterSpacingControl w:val="doNotCompress"/>
+  <w:compat>
+    <w:useFELayout/>
+  </w:compat>
+  <w:rsids>
+    <w:rsidRoot w:val="00FA088B"/>
+    <w:rsid w:val="00631D30"/>
+    <w:rsid w:val="00FA088B"/>
+  </w:rsids>
+  <m:mathPr>
+    <m:mathFont m:val="Cambria Math"/>
+    <m:brkBin m:val="before"/>
+    <m:brkBinSub m:val="--"/>
+    <m:smallFrac m:val="off"/>
+    <m:dispDef/>
+    <m:lMargin m:val="0"/>
+    <m:rMargin m:val="0"/>
+    <m:defJc m:val="centerGroup"/>
+    <m:wrapIndent m:val="1440"/>
+    <m:intLim m:val="subSup"/>
+    <m:naryLim m:val="undOvr"/>
+  </m:mathPr>
+  <w:themeFontLang w:val="ru-RU"/>
+  <w:clrSchemeMapping w:bg1="light1" w:t1="dark1" w:bg2="light2" w:t2="dark2" w:accent1="accent1" w:accent2="accent2" w:accent3="accent3" w:accent4="accent4" w:accent5="accent5" w:accent6="accent6" w:hyperlink="hyperlink" w:followedHyperlink="followedHyperlink"/>
+  <w:decimalSymbol w:val=","/>
+  <w:listSeparator w:val=";"/>
+</w:settings>
+</file>
+
+<file path=word/glossary/styles.xml><?xml version="1.0" encoding="utf-8"?>
+<w:styles xmlns:r="http://schemas.openxmlformats.org/officeDocument/2006/relationships" xmlns:w="http://schemas.openxmlformats.org/wordprocessingml/2006/main">
+  <w:docDefaults>
+    <w:rPrDefault>
+      <w:rPr>
+        <w:rFonts w:asciiTheme="minorHAnsi" w:eastAsiaTheme="minorEastAsia" w:hAnsiTheme="minorHAnsi" w:cstheme="minorBidi"/>
+        <w:sz w:val="22"/>
+        <w:szCs w:val="22"/>
+        <w:lang w:val="ru-RU" w:eastAsia="ru-RU" w:bidi="ar-SA"/>
+      </w:rPr>
+    </w:rPrDefault>
+    <w:pPrDefault>
+      <w:pPr>
+        <w:spacing w:after="200" w:line="276" w:lineRule="auto"/>
+      </w:pPr>
+    </w:pPrDefault>
+  </w:docDefaults>
+  <w:latentStyles w:defLockedState="0" w:defUIPriority="99" w:defSemiHidden="1" w:defUnhideWhenUsed="1" w:defQFormat="0" w:count="267">
+    <w:lsdException w:name="Normal" w:semiHidden="0" w:uiPriority="0" w:unhideWhenUsed="0" w:qFormat="1"/>
+    <w:lsdException w:name="heading 1" w:semiHidden="0" w:uiPriority="9" w:unhideWhenUsed="0" w:qFormat="1"/>
+    <w:lsdException w:name="heading 2" w:uiPriority="9" w:qFormat="1"/>
+    <w:lsdException w:name="heading 3" w:uiPriority="9" w:qFormat="1"/>
+    <w:lsdException w:name="heading 4" w:uiPriority="9" w:qFormat="1"/>
+    <w:lsdException w:name="heading 5" w:uiPriority="9" w:qFormat="1"/>
+    <w:lsdException w:name="heading 6" w:uiPriority="9" w:qFormat="1"/>
+    <w:lsdException w:name="heading 7" w:uiPriority="9" w:qFormat="1"/>
+    <w:lsdException w:name="heading 8" w:uiPriority="9" w:qFormat="1"/>
+    <w:lsdException w:name="heading 9" w:uiPriority="9" w:qFormat="1"/>
+    <w:lsdException w:name="toc 1" w:uiPriority="39"/>
+    <w:lsdException w:name="toc 2" w:uiPriority="39"/>
+    <w:lsdException w:name="toc 3" w:uiPriority="39"/>
+    <w:lsdException w:name="toc 4" w:uiPriority="39"/>
+    <w:lsdException w:name="toc 5" w:uiPriority="39"/>
+    <w:lsdException w:name="toc 6" w:uiPriority="39"/>
+    <w:lsdException w:name="toc 7" w:uiPriority="39"/>
+    <w:lsdException w:name="toc 8" w:uiPriority="39"/>
+    <w:lsdException w:name="toc 9" w:uiPriority="39"/>
+    <w:lsdException w:name="caption" w:uiPriority="35" w:qFormat="1"/>
+    <w:lsdException w:name="Title" w:semiHidden="0" w:uiPriority="10" w:unhideWhenUsed="0" w:qFormat="1"/>
+    <w:lsdException w:name="Default Paragraph Font" w:uiPriority="1"/>
+    <w:lsdException w:name="Subtitle" w:semiHidden="0" w:uiPriority="11" w:unhideWhenUsed="0" w:qFormat="1"/>
+    <w:lsdException w:name="Strong" w:semiHidden="0" w:uiPriority="22" w:unhideWhenUsed="0" w:qFormat="1"/>
+    <w:lsdException w:name="Emphasis" w:semiHidden="0" w:uiPriority="20" w:unhideWhenUsed="0" w:qFormat="1"/>
+    <w:lsdException w:name="Table Grid" w:semiHidden="0" w:uiPriority="59" w:unhideWhenUsed="0"/>
+    <w:lsdException w:name="Placeholder Text" w:unhideWhenUsed="0"/>
+    <w:lsdException w:name="No Spacing" w:semiHidden="0" w:uiPriority="1" w:unhideWhenUsed="0" w:qFormat="1"/>
+    <w:lsdException w:name="Light Shading" w:semiHidden="0" w:uiPriority="60" w:unhideWhenUsed="0"/>
+    <w:lsdException w:name="Light List" w:semiHidden="0" w:uiPriority="61" w:unhideWhenUsed="0"/>
+    <w:lsdException w:name="Light Grid" w:semiHidden="0" w:uiPriority="62" w:unhideWhenUsed="0"/>
+    <w:lsdException w:name="Medium Shading 1" w:semiHidden="0" w:uiPriority="63" w:unhideWhenUsed="0"/>
+    <w:lsdException w:name="Medium Shading 2" w:semiHidden="0" w:uiPriority="64" w:unhideWhenUsed="0"/>
+    <w:lsdException w:name="Medium List 1" w:semiHidden="0" w:uiPriority="65" w:unhideWhenUsed="0"/>
+    <w:lsdException w:name="Medium List 2" w:semiHidden="0" w:uiPriority="66" w:unhideWhenUsed="0"/>
+    <w:lsdException w:name="Medium Grid 1" w:semiHidden="0" w:uiPriority="67" w:unhideWhenUsed="0"/>
+    <w:lsdException w:name="Medium Grid 2" w:semiHidden="0" w:uiPriority="68" w:unhideWhenUsed="0"/>
+    <w:lsdException w:name="Medium Grid 3" w:semiHidden="0" w:uiPriority="69" w:unhideWhenUsed="0"/>
+    <w:lsdException w:name="Dark List" w:semiHidden="0" w:uiPriority="70" w:unhideWhenUsed="0"/>
+    <w:lsdException w:name="Colorful Shading" w:semiHidden="0" w:uiPriority="71" w:unhideWhenUsed="0"/>
+    <w:lsdException w:name="Colorful List" w:semiHidden="0" w:uiPriority="72" w:unhideWhenUsed="0"/>
+    <w:lsdException w:name="Colorful Grid" w:semiHidden="0" w:uiPriority="73" w:unhideWhenUsed="0"/>
+    <w:lsdException w:name="Light Shading Accent 1" w:semiHidden="0" w:uiPriority="60" w:unhideWhenUsed="0"/>
+    <w:lsdException w:name="Light List Accent 1" w:semiHidden="0" w:uiPriority="61" w:unhideWhenUsed="0"/>
+    <w:lsdException w:name="Light Grid Accent 1" w:semiHidden="0" w:uiPriority="62" w:unhideWhenUsed="0"/>
+    <w:lsdException w:name="Medium Shading 1 Accent 1" w:semiHidden="0" w:uiPriority="63" w:unhideWhenUsed="0"/>
+    <w:lsdException w:name="Medium Shading 2 Accent 1" w:semiHidden="0" w:uiPriority="64" w:unhideWhenUsed="0"/>
+    <w:lsdException w:name="Medium List 1 Accent 1" w:semiHidden="0" w:uiPriority="65" w:unhideWhenUsed="0"/>
+    <w:lsdException w:name="Revision" w:unhideWhenUsed="0"/>
+    <w:lsdException w:name="List Paragraph" w:semiHidden="0" w:uiPriority="34" w:unhideWhenUsed="0" w:qFormat="1"/>
+    <w:lsdException w:name="Quote" w:semiHidden="0" w:uiPriority="29" w:unhideWhenUsed="0" w:qFormat="1"/>
+    <w:lsdException w:name="Intense Quote" w:semiHidden="0" w:uiPriority="30" w:unhideWhenUsed="0" w:qFormat="1"/>
+    <w:lsdException w:name="Medium List 2 Accent 1" w:semiHidden="0" w:uiPriority="66" w:unhideWhenUsed="0"/>
+    <w:lsdException w:name="Medium Grid 1 Accent 1" w:semiHidden="0" w:uiPriority="67" w:unhideWhenUsed="0"/>
+    <w:lsdException w:name="Medium Grid 2 Accent 1" w:semiHidden="0" w:uiPriority="68" w:unhideWhenUsed="0"/>
+    <w:lsdException w:name="Medium Grid 3 Accent 1" w:semiHidden="0" w:uiPriority="69" w:unhideWhenUsed="0"/>
+    <w:lsdException w:name="Dark List Accent 1" w:semiHidden="0" w:uiPriority="70" w:unhideWhenUsed="0"/>
+    <w:lsdException w:name="Colorful Shading Accent 1" w:semiHidden="0" w:uiPriority="71" w:unhideWhenUsed="0"/>
+    <w:lsdException w:name="Colorful List Accent 1" w:semiHidden="0" w:uiPriority="72" w:unhideWhenUsed="0"/>
+    <w:lsdException w:name="Colorful Grid Accent 1" w:semiHidden="0" w:uiPriority="73" w:unhideWhenUsed="0"/>
+    <w:lsdException w:name="Light Shading Accent 2" w:semiHidden="0" w:uiPriority="60" w:unhideWhenUsed="0"/>
+    <w:lsdException w:name="Light List Accent 2" w:semiHidden="0" w:uiPriority="61" w:unhideWhenUsed="0"/>
+    <w:lsdException w:name="Light Grid Accent 2" w:semiHidden="0" w:uiPriority="62" w:unhideWhenUsed="0"/>
+    <w:lsdException w:name="Medium Shading 1 Accent 2" w:semiHidden="0" w:uiPriority="63" w:unhideWhenUsed="0"/>
+    <w:lsdException w:name="Medium Shading 2 Accent 2" w:semiHidden="0" w:uiPriority="64" w:unhideWhenUsed="0"/>
+    <w:lsdException w:name="Medium List 1 Accent 2" w:semiHidden="0" w:uiPriority="65" w:unhideWhenUsed="0"/>
+    <w:lsdException w:name="Medium List 2 Accent 2" w:semiHidden="0" w:uiPriority="66" w:unhideWhenUsed="0"/>
+    <w:lsdException w:name="Medium Grid 1 Accent 2" w:semiHidden="0" w:uiPriority="67" w:unhideWhenUsed="0"/>
+    <w:lsdException w:name="Medium Grid 2 Accent 2" w:semiHidden="0" w:uiPriority="68" w:unhideWhenUsed="0"/>
+    <w:lsdException w:name="Medium Grid 3 Accent 2" w:semiHidden="0" w:uiPriority="69" w:unhideWhenUsed="0"/>
+    <w:lsdException w:name="Dark List Accent 2" w:semiHidden="0" w:uiPriority="70" w:unhideWhenUsed="0"/>
+    <w:lsdException w:name="Colorful Shading Accent 2" w:semiHidden="0" w:uiPriority="71" w:unhideWhenUsed="0"/>
+    <w:lsdException w:name="Colorful List Accent 2" w:semiHidden="0" w:uiPriority="72" w:unhideWhenUsed="0"/>
+    <w:lsdException w:name="Colorful Grid Accent 2" w:semiHidden="0" w:uiPriority="73" w:unhideWhenUsed="0"/>
+    <w:lsdException w:name="Light Shading Accent 3" w:semiHidden="0" w:uiPriority="60" w:unhideWhenUsed="0"/>
+    <w:lsdException w:name="Light List Accent 3" w:semiHidden="0" w:uiPriority="61" w:unhideWhenUsed="0"/>
+    <w:lsdException w:name="Light Grid Accent 3" w:semiHidden="0" w:uiPriority="62" w:unhideWhenUsed="0"/>
+    <w:lsdException w:name="Medium Shading 1 Accent 3" w:semiHidden="0" w:uiPriority="63" w:unhideWhenUsed="0"/>
+    <w:lsdException w:name="Medium Shading 2 Accent 3" w:semiHidden="0" w:uiPriority="64" w:unhideWhenUsed="0"/>
+    <w:lsdException w:name="Medium List 1 Accent 3" w:semiHidden="0" w:uiPriority="65" w:unhideWhenUsed="0"/>
+    <w:lsdException w:name="Medium List 2 Accent 3" w:semiHidden="0" w:uiPriority="66" w:unhideWhenUsed="0"/>
+    <w:lsdException w:name="Medium Grid 1 Accent 3" w:semiHidden="0" w:uiPriority="67" w:unhideWhenUsed="0"/>
+    <w:lsdException w:name="Medium Grid 2 Accent 3" w:semiHidden="0" w:uiPriority="68" w:unhideWhenUsed="0"/>
+    <w:lsdException w:name="Medium Grid 3 Accent 3" w:semiHidden="0" w:uiPriority="69" w:unhideWhenUsed="0"/>
+    <w:lsdException w:name="Dark List Accent 3" w:semiHidden="0" w:uiPriority="70" w:unhideWhenUsed="0"/>
+    <w:lsdException w:name="Colorful Shading Accent 3" w:semiHidden="0" w:uiPriority="71" w:unhideWhenUsed="0"/>
+    <w:lsdException w:name="Colorful List Accent 3" w:semiHidden="0" w:uiPriority="72" w:unhideWhenUsed="0"/>
+    <w:lsdException w:name="Colorful Grid Accent 3" w:semiHidden="0" w:uiPriority="73" w:unhideWhenUsed="0"/>
+    <w:lsdException w:name="Light Shading Accent 4" w:semiHidden="0" w:uiPriority="60" w:unhideWhenUsed="0"/>
+    <w:lsdException w:name="Light List Accent 4" w:semiHidden="0" w:uiPriority="61" w:unhideWhenUsed="0"/>
+    <w:lsdException w:name="Light Grid Accent 4" w:semiHidden="0" w:uiPriority="62" w:unhideWhenUsed="0"/>
+    <w:lsdException w:name="Medium Shading 1 Accent 4" w:semiHidden="0" w:uiPriority="63" w:unhideWhenUsed="0"/>
+    <w:lsdException w:name="Medium Shading 2 Accent 4" w:semiHidden="0" w:uiPriority="64" w:unhideWhenUsed="0"/>
+    <w:lsdException w:name="Medium List 1 Accent 4" w:semiHidden="0" w:uiPriority="65" w:unhideWhenUsed="0"/>
+    <w:lsdException w:name="Medium List 2 Accent 4" w:semiHidden="0" w:uiPriority="66" w:unhideWhenUsed="0"/>
+    <w:lsdException w:name="Medium Grid 1 Accent 4" w:semiHidden="0" w:uiPriority="67" w:unhideWhenUsed="0"/>
+    <w:lsdException w:name="Medium Grid 2 Accent 4" w:semiHidden="0" w:uiPriority="68" w:unhideWhenUsed="0"/>
+    <w:lsdException w:name="Medium Grid 3 Accent 4" w:semiHidden="0" w:uiPriority="69" w:unhideWhenUsed="0"/>
+    <w:lsdException w:name="Dark List Accent 4" w:semiHidden="0" w:uiPriority="70" w:unhideWhenUsed="0"/>
+    <w:lsdException w:name="Colorful Shading Accent 4" w:semiHidden="0" w:uiPriority="71" w:unhideWhenUsed="0"/>
+    <w:lsdException w:name="Colorful List Accent 4" w:semiHidden="0" w:uiPriority="72" w:unhideWhenUsed="0"/>
+    <w:lsdException w:name="Colorful Grid Accent 4" w:semiHidden="0" w:uiPriority="73" w:unhideWhenUsed="0"/>
+    <w:lsdException w:name="Light Shading Accent 5" w:semiHidden="0" w:uiPriority="60" w:unhideWhenUsed="0"/>
+    <w:lsdException w:name="Light List Accent 5" w:semiHidden="0" w:uiPriority="61" w:unhideWhenUsed="0"/>
+    <w:lsdException w:name="Light Grid Accent 5" w:semiHidden="0" w:uiPriority="62" w:unhideWhenUsed="0"/>
+    <w:lsdException w:name="Medium Shading 1 Accent 5" w:semiHidden="0" w:uiPriority="63" w:unhideWhenUsed="0"/>
+    <w:lsdException w:name="Medium Shading 2 Accent 5" w:semiHidden="0" w:uiPriority="64" w:unhideWhenUsed="0"/>
+    <w:lsdException w:name="Medium List 1 Accent 5" w:semiHidden="0" w:uiPriority="65" w:unhideWhenUsed="0"/>
+    <w:lsdException w:name="Medium List 2 Accent 5" w:semiHidden="0" w:uiPriority="66" w:unhideWhenUsed="0"/>
+    <w:lsdException w:name="Medium Grid 1 Accent 5" w:semiHidden="0" w:uiPriority="67" w:unhideWhenUsed="0"/>
+    <w:lsdException w:name="Medium Grid 2 Accent 5" w:semiHidden="0" w:uiPriority="68" w:unhideWhenUsed="0"/>
+    <w:lsdException w:name="Medium Grid 3 Accent 5" w:semiHidden="0" w:uiPriority="69" w:unhideWhenUsed="0"/>
+    <w:lsdException w:name="Dark List Accent 5" w:semiHidden="0" w:uiPriority="70" w:unhideWhenUsed="0"/>
+    <w:lsdException w:name="Colorful Shading Accent 5" w:semiHidden="0" w:uiPriority="71" w:unhideWhenUsed="0"/>
+    <w:lsdException w:name="Colorful List Accent 5" w:semiHidden="0" w:uiPriority="72" w:unhideWhenUsed="0"/>
+    <w:lsdException w:name="Colorful Grid Accent 5" w:semiHidden="0" w:uiPriority="73" w:unhideWhenUsed="0"/>
+    <w:lsdException w:name="Light Shading Accent 6" w:semiHidden="0" w:uiPriority="60" w:unhideWhenUsed="0"/>
+    <w:lsdException w:name="Light List Accent 6" w:semiHidden="0" w:uiPriority="61" w:unhideWhenUsed="0"/>
+    <w:lsdException w:name="Light Grid Accent 6" w:semiHidden="0" w:uiPriority="62" w:unhideWhenUsed="0"/>
+    <w:lsdException w:name="Medium Shading 1 Accent 6" w:semiHidden="0" w:uiPriority="63" w:unhideWhenUsed="0"/>
+    <w:lsdException w:name="Medium Shading 2 Accent 6" w:semiHidden="0" w:uiPriority="64" w:unhideWhenUsed="0"/>
+    <w:lsdException w:name="Medium List 1 Accent 6" w:semiHidden="0" w:uiPriority="65" w:unhideWhenUsed="0"/>
+    <w:lsdException w:name="Medium List 2 Accent 6" w:semiHidden="0" w:uiPriority="66" w:unhideWhenUsed="0"/>
+    <w:lsdException w:name="Medium Grid 1 Accent 6" w:semiHidden="0" w:uiPriority="67" w:unhideWhenUsed="0"/>
+    <w:lsdException w:name="Medium Grid 2 Accent 6" w:semiHidden="0" w:uiPriority="68" w:unhideWhenUsed="0"/>
+    <w:lsdException w:name="Medium Grid 3 Accent 6" w:semiHidden="0" w:uiPriority="69" w:unhideWhenUsed="0"/>
+    <w:lsdException w:name="Dark List Accent 6" w:semiHidden="0" w:uiPriority="70" w:unhideWhenUsed="0"/>
+    <w:lsdException w:name="Colorful Shading Accent 6" w:semiHidden="0" w:uiPriority="71" w:unhideWhenUsed="0"/>
+    <w:lsdException w:name="Colorful List Accent 6" w:semiHidden="0" w:uiPriority="72" w:unhideWhenUsed="0"/>
+    <w:lsdException w:name="Colorful Grid Accent 6" w:semiHidden="0" w:uiPriority="73" w:unhideWhenUsed="0"/>
+    <w:lsdException w:name="Subtle Emphasis" w:semiHidden="0" w:uiPriority="19" w:unhideWhenUsed="0" w:qFormat="1"/>
+    <w:lsdException w:name="Intense Emphasis" w:semiHidden="0" w:uiPriority="21" w:unhideWhenUsed="0" w:qFormat="1"/>
+    <w:lsdException w:name="Subtle Reference" w:semiHidden="0" w:uiPriority="31" w:unhideWhenUsed="0" w:qFormat="1"/>
+    <w:lsdException w:name="Intense Reference" w:semiHidden="0" w:uiPriority="32" w:unhideWhenUsed="0" w:qFormat="1"/>
+    <w:lsdException w:name="Book Title" w:semiHidden="0" w:uiPriority="33" w:unhideWhenUsed="0" w:qFormat="1"/>
+    <w:lsdException w:name="Bibliography" w:uiPriority="37"/>
+    <w:lsdException w:name="TOC Heading" w:uiPriority="39" w:qFormat="1"/>
+  </w:latentStyles>
+  <w:style w:type="paragraph" w:default="1" w:styleId="a">
+    <w:name w:val="Normal"/>
+    <w:qFormat/>
+  </w:style>
+  <w:style w:type="character" w:default="1" w:styleId="a0">
+    <w:name w:val="Default Paragraph Font"/>
+    <w:uiPriority w:val="1"/>
+    <w:semiHidden/>
+    <w:unhideWhenUsed/>
+  </w:style>
+  <w:style w:type="table" w:default="1" w:styleId="a1">
+    <w:name w:val="Normal Table"/>
+    <w:uiPriority w:val="99"/>
+    <w:semiHidden/>
+    <w:unhideWhenUsed/>
+    <w:qFormat/>
+    <w:tblPr>
+      <w:tblInd w:w="0" w:type="dxa"/>
+      <w:tblCellMar>
+        <w:top w:w="0" w:type="dxa"/>
+        <w:left w:w="108" w:type="dxa"/>
+        <w:bottom w:w="0" w:type="dxa"/>
+        <w:right w:w="108" w:type="dxa"/>
+      </w:tblCellMar>
+    </w:tblPr>
+  </w:style>
+  <w:style w:type="numbering" w:default="1" w:styleId="a2">
+    <w:name w:val="No List"/>
+    <w:uiPriority w:val="99"/>
+    <w:semiHidden/>
+    <w:unhideWhenUsed/>
+  </w:style>
+  <w:style w:type="paragraph" w:customStyle="1" w:styleId="69E3040CA0E141438C9DC7D6DC82E83D">
+    <w:name w:val="69E3040CA0E141438C9DC7D6DC82E83D"/>
+    <w:rsid w:val="00FA088B"/>
+  </w:style>
+</w:styles>
+</file>
+
+<file path=word/glossary/webSettings.xml><?xml version="1.0" encoding="utf-8"?>
+<w:webSettings xmlns:r="http://schemas.openxmlformats.org/officeDocument/2006/relationships" xmlns:w="http://schemas.openxmlformats.org/wordprocessingml/2006/main">
+  <w:optimizeForBrowser/>
+</w:webSettings>
+</file>
+
 <file path=word/theme/theme1.xml><?xml version="1.0" encoding="utf-8"?>
 <a:theme xmlns:a="http://schemas.openxmlformats.org/drawingml/2006/main" name="Тема Office">
   <a:themeElements>
@@ -16517,7 +16995,7 @@
 </file>
 
 <file path=customXml/itemProps1.xml><?xml version="1.0" encoding="utf-8"?>
-<ds:datastoreItem xmlns:ds="http://schemas.openxmlformats.org/officeDocument/2006/customXml" ds:itemID="{CC3CD29E-7459-4554-A158-25C7AA3D6123}">
+<ds:datastoreItem xmlns:ds="http://schemas.openxmlformats.org/officeDocument/2006/customXml" ds:itemID="{75A75464-10E4-456C-A89B-552EA11D1DAC}">
   <ds:schemaRefs>
     <ds:schemaRef ds:uri="http://schemas.openxmlformats.org/officeDocument/2006/bibliography"/>
   </ds:schemaRefs>

</xml_diff>

<commit_message>
Full Java + Full MPI + Full M.Net + DB (Model, Interface)
</commit_message>
<xml_diff>
--- a/БД/Почтовые отправления.docx
+++ b/БД/Почтовые отправления.docx
@@ -427,7 +427,6 @@
           <w:rFonts w:ascii="Times New Roman" w:hAnsi="Times New Roman"/>
           <w:sz w:val="24"/>
           <w:szCs w:val="24"/>
-          <w:lang w:val="en-US"/>
         </w:rPr>
       </w:pPr>
       <w:r>
@@ -558,6 +557,14 @@
           <w:szCs w:val="24"/>
         </w:rPr>
         <w:t xml:space="preserve"> по уникальному идентификатору заказа. </w:t>
+      </w:r>
+      <w:r>
+        <w:rPr>
+          <w:rFonts w:ascii="Times New Roman" w:hAnsi="Times New Roman"/>
+          <w:sz w:val="24"/>
+          <w:szCs w:val="24"/>
+        </w:rPr>
+        <w:t>Работник почтовой службы может добавлять новые отправления, редактировать исходные данные об отправлении, изменять служебные данные об отправлении (кто доставил) и изменять статус отправления (принято, в обработке, доставлено). Администратор может добавлять новые улицы, населенные пункты, области, районы, а так же заносить информацию о новых сотрудниках и удалять уволенных, добавлять новые транспортные компании и удалять те, с кем был расторгнут договор.</w:t>
       </w:r>
     </w:p>
     <w:p>
@@ -1173,28 +1180,6 @@
         </w:tc>
       </w:tr>
     </w:tbl>
-    <w:p>
-      <w:pPr>
-        <w:spacing w:after="0" w:line="240" w:lineRule="auto"/>
-        <w:rPr>
-          <w:rFonts w:ascii="Times New Roman" w:hAnsi="Times New Roman"/>
-          <w:b/>
-          <w:i/>
-          <w:sz w:val="24"/>
-          <w:szCs w:val="24"/>
-        </w:rPr>
-      </w:pPr>
-      <w:r>
-        <w:rPr>
-          <w:rFonts w:ascii="Times New Roman" w:hAnsi="Times New Roman"/>
-          <w:b/>
-          <w:i/>
-          <w:sz w:val="24"/>
-          <w:szCs w:val="24"/>
-        </w:rPr>
-        <w:br w:type="page"/>
-      </w:r>
-    </w:p>
     <w:p>
       <w:pPr>
         <w:pStyle w:val="a6"/>
@@ -14732,7 +14717,7 @@
             <w:rPr>
               <w:noProof/>
             </w:rPr>
-            <w:t>4</w:t>
+            <w:t>2</w:t>
           </w:r>
         </w:fldSimple>
       </w:p>
@@ -16413,300 +16398,6 @@
 </w:styles>
 </file>
 
-<file path=word/glossary/document.xml><?xml version="1.0" encoding="utf-8"?>
-<w:glossaryDocument xmlns:ve="http://schemas.openxmlformats.org/markup-compatibility/2006" xmlns:o="urn:schemas-microsoft-com:office:office" xmlns:r="http://schemas.openxmlformats.org/officeDocument/2006/relationships" xmlns:m="http://schemas.openxmlformats.org/officeDocument/2006/math" xmlns:v="urn:schemas-microsoft-com:vml" xmlns:wp="http://schemas.openxmlformats.org/drawingml/2006/wordprocessingDrawing" xmlns:w10="urn:schemas-microsoft-com:office:word" xmlns:w="http://schemas.openxmlformats.org/wordprocessingml/2006/main" xmlns:wne="http://schemas.microsoft.com/office/word/2006/wordml">
-  <w:docParts/>
-</w:glossaryDocument>
-</file>
-
-<file path=word/glossary/fontTable.xml><?xml version="1.0" encoding="utf-8"?>
-<w:fonts xmlns:r="http://schemas.openxmlformats.org/officeDocument/2006/relationships" xmlns:w="http://schemas.openxmlformats.org/wordprocessingml/2006/main">
-  <w:font w:name="Times New Roman">
-    <w:panose1 w:val="02020603050405020304"/>
-    <w:charset w:val="CC"/>
-    <w:family w:val="roman"/>
-    <w:pitch w:val="variable"/>
-    <w:sig w:usb0="E0002AFF" w:usb1="C0007841" w:usb2="00000009" w:usb3="00000000" w:csb0="000001FF" w:csb1="00000000"/>
-  </w:font>
-  <w:font w:name="Symbol">
-    <w:panose1 w:val="05050102010706020507"/>
-    <w:charset w:val="02"/>
-    <w:family w:val="roman"/>
-    <w:pitch w:val="variable"/>
-    <w:sig w:usb0="00000000" w:usb1="10000000" w:usb2="00000000" w:usb3="00000000" w:csb0="80000000" w:csb1="00000000"/>
-  </w:font>
-  <w:font w:name="Courier New">
-    <w:panose1 w:val="02070309020205020404"/>
-    <w:charset w:val="CC"/>
-    <w:family w:val="modern"/>
-    <w:pitch w:val="fixed"/>
-    <w:sig w:usb0="E0002AFF" w:usb1="C0007843" w:usb2="00000009" w:usb3="00000000" w:csb0="000001FF" w:csb1="00000000"/>
-  </w:font>
-  <w:font w:name="Wingdings">
-    <w:panose1 w:val="05000000000000000000"/>
-    <w:charset w:val="02"/>
-    <w:family w:val="auto"/>
-    <w:pitch w:val="variable"/>
-    <w:sig w:usb0="00000000" w:usb1="10000000" w:usb2="00000000" w:usb3="00000000" w:csb0="80000000" w:csb1="00000000"/>
-  </w:font>
-  <w:font w:name="Calibri">
-    <w:panose1 w:val="020F0502020204030204"/>
-    <w:charset w:val="CC"/>
-    <w:family w:val="swiss"/>
-    <w:pitch w:val="variable"/>
-    <w:sig w:usb0="E00002FF" w:usb1="4000ACFF" w:usb2="00000001" w:usb3="00000000" w:csb0="0000019F" w:csb1="00000000"/>
-  </w:font>
-  <w:font w:name="Cambria">
-    <w:panose1 w:val="02040503050406030204"/>
-    <w:charset w:val="CC"/>
-    <w:family w:val="roman"/>
-    <w:pitch w:val="variable"/>
-    <w:sig w:usb0="E00002FF" w:usb1="400004FF" w:usb2="00000000" w:usb3="00000000" w:csb0="0000019F" w:csb1="00000000"/>
-  </w:font>
-  <w:font w:name="Tahoma">
-    <w:panose1 w:val="020B0604030504040204"/>
-    <w:charset w:val="CC"/>
-    <w:family w:val="swiss"/>
-    <w:pitch w:val="variable"/>
-    <w:sig w:usb0="E1002EFF" w:usb1="C000605B" w:usb2="00000029" w:usb3="00000000" w:csb0="000101FF" w:csb1="00000000"/>
-  </w:font>
-</w:fonts>
-</file>
-
-<file path=word/glossary/settings.xml><?xml version="1.0" encoding="utf-8"?>
-<w:settings xmlns:o="urn:schemas-microsoft-com:office:office" xmlns:r="http://schemas.openxmlformats.org/officeDocument/2006/relationships" xmlns:m="http://schemas.openxmlformats.org/officeDocument/2006/math" xmlns:v="urn:schemas-microsoft-com:vml" xmlns:w10="urn:schemas-microsoft-com:office:word" xmlns:w="http://schemas.openxmlformats.org/wordprocessingml/2006/main" xmlns:sl="http://schemas.openxmlformats.org/schemaLibrary/2006/main">
-  <w:view w:val="normal"/>
-  <w:defaultTabStop w:val="708"/>
-  <w:characterSpacingControl w:val="doNotCompress"/>
-  <w:compat>
-    <w:useFELayout/>
-  </w:compat>
-  <w:rsids>
-    <w:rsidRoot w:val="00FA088B"/>
-    <w:rsid w:val="00631D30"/>
-    <w:rsid w:val="00FA088B"/>
-  </w:rsids>
-  <m:mathPr>
-    <m:mathFont m:val="Cambria Math"/>
-    <m:brkBin m:val="before"/>
-    <m:brkBinSub m:val="--"/>
-    <m:smallFrac m:val="off"/>
-    <m:dispDef/>
-    <m:lMargin m:val="0"/>
-    <m:rMargin m:val="0"/>
-    <m:defJc m:val="centerGroup"/>
-    <m:wrapIndent m:val="1440"/>
-    <m:intLim m:val="subSup"/>
-    <m:naryLim m:val="undOvr"/>
-  </m:mathPr>
-  <w:themeFontLang w:val="ru-RU"/>
-  <w:clrSchemeMapping w:bg1="light1" w:t1="dark1" w:bg2="light2" w:t2="dark2" w:accent1="accent1" w:accent2="accent2" w:accent3="accent3" w:accent4="accent4" w:accent5="accent5" w:accent6="accent6" w:hyperlink="hyperlink" w:followedHyperlink="followedHyperlink"/>
-  <w:decimalSymbol w:val=","/>
-  <w:listSeparator w:val=";"/>
-</w:settings>
-</file>
-
-<file path=word/glossary/styles.xml><?xml version="1.0" encoding="utf-8"?>
-<w:styles xmlns:r="http://schemas.openxmlformats.org/officeDocument/2006/relationships" xmlns:w="http://schemas.openxmlformats.org/wordprocessingml/2006/main">
-  <w:docDefaults>
-    <w:rPrDefault>
-      <w:rPr>
-        <w:rFonts w:asciiTheme="minorHAnsi" w:eastAsiaTheme="minorEastAsia" w:hAnsiTheme="minorHAnsi" w:cstheme="minorBidi"/>
-        <w:sz w:val="22"/>
-        <w:szCs w:val="22"/>
-        <w:lang w:val="ru-RU" w:eastAsia="ru-RU" w:bidi="ar-SA"/>
-      </w:rPr>
-    </w:rPrDefault>
-    <w:pPrDefault>
-      <w:pPr>
-        <w:spacing w:after="200" w:line="276" w:lineRule="auto"/>
-      </w:pPr>
-    </w:pPrDefault>
-  </w:docDefaults>
-  <w:latentStyles w:defLockedState="0" w:defUIPriority="99" w:defSemiHidden="1" w:defUnhideWhenUsed="1" w:defQFormat="0" w:count="267">
-    <w:lsdException w:name="Normal" w:semiHidden="0" w:uiPriority="0" w:unhideWhenUsed="0" w:qFormat="1"/>
-    <w:lsdException w:name="heading 1" w:semiHidden="0" w:uiPriority="9" w:unhideWhenUsed="0" w:qFormat="1"/>
-    <w:lsdException w:name="heading 2" w:uiPriority="9" w:qFormat="1"/>
-    <w:lsdException w:name="heading 3" w:uiPriority="9" w:qFormat="1"/>
-    <w:lsdException w:name="heading 4" w:uiPriority="9" w:qFormat="1"/>
-    <w:lsdException w:name="heading 5" w:uiPriority="9" w:qFormat="1"/>
-    <w:lsdException w:name="heading 6" w:uiPriority="9" w:qFormat="1"/>
-    <w:lsdException w:name="heading 7" w:uiPriority="9" w:qFormat="1"/>
-    <w:lsdException w:name="heading 8" w:uiPriority="9" w:qFormat="1"/>
-    <w:lsdException w:name="heading 9" w:uiPriority="9" w:qFormat="1"/>
-    <w:lsdException w:name="toc 1" w:uiPriority="39"/>
-    <w:lsdException w:name="toc 2" w:uiPriority="39"/>
-    <w:lsdException w:name="toc 3" w:uiPriority="39"/>
-    <w:lsdException w:name="toc 4" w:uiPriority="39"/>
-    <w:lsdException w:name="toc 5" w:uiPriority="39"/>
-    <w:lsdException w:name="toc 6" w:uiPriority="39"/>
-    <w:lsdException w:name="toc 7" w:uiPriority="39"/>
-    <w:lsdException w:name="toc 8" w:uiPriority="39"/>
-    <w:lsdException w:name="toc 9" w:uiPriority="39"/>
-    <w:lsdException w:name="caption" w:uiPriority="35" w:qFormat="1"/>
-    <w:lsdException w:name="Title" w:semiHidden="0" w:uiPriority="10" w:unhideWhenUsed="0" w:qFormat="1"/>
-    <w:lsdException w:name="Default Paragraph Font" w:uiPriority="1"/>
-    <w:lsdException w:name="Subtitle" w:semiHidden="0" w:uiPriority="11" w:unhideWhenUsed="0" w:qFormat="1"/>
-    <w:lsdException w:name="Strong" w:semiHidden="0" w:uiPriority="22" w:unhideWhenUsed="0" w:qFormat="1"/>
-    <w:lsdException w:name="Emphasis" w:semiHidden="0" w:uiPriority="20" w:unhideWhenUsed="0" w:qFormat="1"/>
-    <w:lsdException w:name="Table Grid" w:semiHidden="0" w:uiPriority="59" w:unhideWhenUsed="0"/>
-    <w:lsdException w:name="Placeholder Text" w:unhideWhenUsed="0"/>
-    <w:lsdException w:name="No Spacing" w:semiHidden="0" w:uiPriority="1" w:unhideWhenUsed="0" w:qFormat="1"/>
-    <w:lsdException w:name="Light Shading" w:semiHidden="0" w:uiPriority="60" w:unhideWhenUsed="0"/>
-    <w:lsdException w:name="Light List" w:semiHidden="0" w:uiPriority="61" w:unhideWhenUsed="0"/>
-    <w:lsdException w:name="Light Grid" w:semiHidden="0" w:uiPriority="62" w:unhideWhenUsed="0"/>
-    <w:lsdException w:name="Medium Shading 1" w:semiHidden="0" w:uiPriority="63" w:unhideWhenUsed="0"/>
-    <w:lsdException w:name="Medium Shading 2" w:semiHidden="0" w:uiPriority="64" w:unhideWhenUsed="0"/>
-    <w:lsdException w:name="Medium List 1" w:semiHidden="0" w:uiPriority="65" w:unhideWhenUsed="0"/>
-    <w:lsdException w:name="Medium List 2" w:semiHidden="0" w:uiPriority="66" w:unhideWhenUsed="0"/>
-    <w:lsdException w:name="Medium Grid 1" w:semiHidden="0" w:uiPriority="67" w:unhideWhenUsed="0"/>
-    <w:lsdException w:name="Medium Grid 2" w:semiHidden="0" w:uiPriority="68" w:unhideWhenUsed="0"/>
-    <w:lsdException w:name="Medium Grid 3" w:semiHidden="0" w:uiPriority="69" w:unhideWhenUsed="0"/>
-    <w:lsdException w:name="Dark List" w:semiHidden="0" w:uiPriority="70" w:unhideWhenUsed="0"/>
-    <w:lsdException w:name="Colorful Shading" w:semiHidden="0" w:uiPriority="71" w:unhideWhenUsed="0"/>
-    <w:lsdException w:name="Colorful List" w:semiHidden="0" w:uiPriority="72" w:unhideWhenUsed="0"/>
-    <w:lsdException w:name="Colorful Grid" w:semiHidden="0" w:uiPriority="73" w:unhideWhenUsed="0"/>
-    <w:lsdException w:name="Light Shading Accent 1" w:semiHidden="0" w:uiPriority="60" w:unhideWhenUsed="0"/>
-    <w:lsdException w:name="Light List Accent 1" w:semiHidden="0" w:uiPriority="61" w:unhideWhenUsed="0"/>
-    <w:lsdException w:name="Light Grid Accent 1" w:semiHidden="0" w:uiPriority="62" w:unhideWhenUsed="0"/>
-    <w:lsdException w:name="Medium Shading 1 Accent 1" w:semiHidden="0" w:uiPriority="63" w:unhideWhenUsed="0"/>
-    <w:lsdException w:name="Medium Shading 2 Accent 1" w:semiHidden="0" w:uiPriority="64" w:unhideWhenUsed="0"/>
-    <w:lsdException w:name="Medium List 1 Accent 1" w:semiHidden="0" w:uiPriority="65" w:unhideWhenUsed="0"/>
-    <w:lsdException w:name="Revision" w:unhideWhenUsed="0"/>
-    <w:lsdException w:name="List Paragraph" w:semiHidden="0" w:uiPriority="34" w:unhideWhenUsed="0" w:qFormat="1"/>
-    <w:lsdException w:name="Quote" w:semiHidden="0" w:uiPriority="29" w:unhideWhenUsed="0" w:qFormat="1"/>
-    <w:lsdException w:name="Intense Quote" w:semiHidden="0" w:uiPriority="30" w:unhideWhenUsed="0" w:qFormat="1"/>
-    <w:lsdException w:name="Medium List 2 Accent 1" w:semiHidden="0" w:uiPriority="66" w:unhideWhenUsed="0"/>
-    <w:lsdException w:name="Medium Grid 1 Accent 1" w:semiHidden="0" w:uiPriority="67" w:unhideWhenUsed="0"/>
-    <w:lsdException w:name="Medium Grid 2 Accent 1" w:semiHidden="0" w:uiPriority="68" w:unhideWhenUsed="0"/>
-    <w:lsdException w:name="Medium Grid 3 Accent 1" w:semiHidden="0" w:uiPriority="69" w:unhideWhenUsed="0"/>
-    <w:lsdException w:name="Dark List Accent 1" w:semiHidden="0" w:uiPriority="70" w:unhideWhenUsed="0"/>
-    <w:lsdException w:name="Colorful Shading Accent 1" w:semiHidden="0" w:uiPriority="71" w:unhideWhenUsed="0"/>
-    <w:lsdException w:name="Colorful List Accent 1" w:semiHidden="0" w:uiPriority="72" w:unhideWhenUsed="0"/>
-    <w:lsdException w:name="Colorful Grid Accent 1" w:semiHidden="0" w:uiPriority="73" w:unhideWhenUsed="0"/>
-    <w:lsdException w:name="Light Shading Accent 2" w:semiHidden="0" w:uiPriority="60" w:unhideWhenUsed="0"/>
-    <w:lsdException w:name="Light List Accent 2" w:semiHidden="0" w:uiPriority="61" w:unhideWhenUsed="0"/>
-    <w:lsdException w:name="Light Grid Accent 2" w:semiHidden="0" w:uiPriority="62" w:unhideWhenUsed="0"/>
-    <w:lsdException w:name="Medium Shading 1 Accent 2" w:semiHidden="0" w:uiPriority="63" w:unhideWhenUsed="0"/>
-    <w:lsdException w:name="Medium Shading 2 Accent 2" w:semiHidden="0" w:uiPriority="64" w:unhideWhenUsed="0"/>
-    <w:lsdException w:name="Medium List 1 Accent 2" w:semiHidden="0" w:uiPriority="65" w:unhideWhenUsed="0"/>
-    <w:lsdException w:name="Medium List 2 Accent 2" w:semiHidden="0" w:uiPriority="66" w:unhideWhenUsed="0"/>
-    <w:lsdException w:name="Medium Grid 1 Accent 2" w:semiHidden="0" w:uiPriority="67" w:unhideWhenUsed="0"/>
-    <w:lsdException w:name="Medium Grid 2 Accent 2" w:semiHidden="0" w:uiPriority="68" w:unhideWhenUsed="0"/>
-    <w:lsdException w:name="Medium Grid 3 Accent 2" w:semiHidden="0" w:uiPriority="69" w:unhideWhenUsed="0"/>
-    <w:lsdException w:name="Dark List Accent 2" w:semiHidden="0" w:uiPriority="70" w:unhideWhenUsed="0"/>
-    <w:lsdException w:name="Colorful Shading Accent 2" w:semiHidden="0" w:uiPriority="71" w:unhideWhenUsed="0"/>
-    <w:lsdException w:name="Colorful List Accent 2" w:semiHidden="0" w:uiPriority="72" w:unhideWhenUsed="0"/>
-    <w:lsdException w:name="Colorful Grid Accent 2" w:semiHidden="0" w:uiPriority="73" w:unhideWhenUsed="0"/>
-    <w:lsdException w:name="Light Shading Accent 3" w:semiHidden="0" w:uiPriority="60" w:unhideWhenUsed="0"/>
-    <w:lsdException w:name="Light List Accent 3" w:semiHidden="0" w:uiPriority="61" w:unhideWhenUsed="0"/>
-    <w:lsdException w:name="Light Grid Accent 3" w:semiHidden="0" w:uiPriority="62" w:unhideWhenUsed="0"/>
-    <w:lsdException w:name="Medium Shading 1 Accent 3" w:semiHidden="0" w:uiPriority="63" w:unhideWhenUsed="0"/>
-    <w:lsdException w:name="Medium Shading 2 Accent 3" w:semiHidden="0" w:uiPriority="64" w:unhideWhenUsed="0"/>
-    <w:lsdException w:name="Medium List 1 Accent 3" w:semiHidden="0" w:uiPriority="65" w:unhideWhenUsed="0"/>
-    <w:lsdException w:name="Medium List 2 Accent 3" w:semiHidden="0" w:uiPriority="66" w:unhideWhenUsed="0"/>
-    <w:lsdException w:name="Medium Grid 1 Accent 3" w:semiHidden="0" w:uiPriority="67" w:unhideWhenUsed="0"/>
-    <w:lsdException w:name="Medium Grid 2 Accent 3" w:semiHidden="0" w:uiPriority="68" w:unhideWhenUsed="0"/>
-    <w:lsdException w:name="Medium Grid 3 Accent 3" w:semiHidden="0" w:uiPriority="69" w:unhideWhenUsed="0"/>
-    <w:lsdException w:name="Dark List Accent 3" w:semiHidden="0" w:uiPriority="70" w:unhideWhenUsed="0"/>
-    <w:lsdException w:name="Colorful Shading Accent 3" w:semiHidden="0" w:uiPriority="71" w:unhideWhenUsed="0"/>
-    <w:lsdException w:name="Colorful List Accent 3" w:semiHidden="0" w:uiPriority="72" w:unhideWhenUsed="0"/>
-    <w:lsdException w:name="Colorful Grid Accent 3" w:semiHidden="0" w:uiPriority="73" w:unhideWhenUsed="0"/>
-    <w:lsdException w:name="Light Shading Accent 4" w:semiHidden="0" w:uiPriority="60" w:unhideWhenUsed="0"/>
-    <w:lsdException w:name="Light List Accent 4" w:semiHidden="0" w:uiPriority="61" w:unhideWhenUsed="0"/>
-    <w:lsdException w:name="Light Grid Accent 4" w:semiHidden="0" w:uiPriority="62" w:unhideWhenUsed="0"/>
-    <w:lsdException w:name="Medium Shading 1 Accent 4" w:semiHidden="0" w:uiPriority="63" w:unhideWhenUsed="0"/>
-    <w:lsdException w:name="Medium Shading 2 Accent 4" w:semiHidden="0" w:uiPriority="64" w:unhideWhenUsed="0"/>
-    <w:lsdException w:name="Medium List 1 Accent 4" w:semiHidden="0" w:uiPriority="65" w:unhideWhenUsed="0"/>
-    <w:lsdException w:name="Medium List 2 Accent 4" w:semiHidden="0" w:uiPriority="66" w:unhideWhenUsed="0"/>
-    <w:lsdException w:name="Medium Grid 1 Accent 4" w:semiHidden="0" w:uiPriority="67" w:unhideWhenUsed="0"/>
-    <w:lsdException w:name="Medium Grid 2 Accent 4" w:semiHidden="0" w:uiPriority="68" w:unhideWhenUsed="0"/>
-    <w:lsdException w:name="Medium Grid 3 Accent 4" w:semiHidden="0" w:uiPriority="69" w:unhideWhenUsed="0"/>
-    <w:lsdException w:name="Dark List Accent 4" w:semiHidden="0" w:uiPriority="70" w:unhideWhenUsed="0"/>
-    <w:lsdException w:name="Colorful Shading Accent 4" w:semiHidden="0" w:uiPriority="71" w:unhideWhenUsed="0"/>
-    <w:lsdException w:name="Colorful List Accent 4" w:semiHidden="0" w:uiPriority="72" w:unhideWhenUsed="0"/>
-    <w:lsdException w:name="Colorful Grid Accent 4" w:semiHidden="0" w:uiPriority="73" w:unhideWhenUsed="0"/>
-    <w:lsdException w:name="Light Shading Accent 5" w:semiHidden="0" w:uiPriority="60" w:unhideWhenUsed="0"/>
-    <w:lsdException w:name="Light List Accent 5" w:semiHidden="0" w:uiPriority="61" w:unhideWhenUsed="0"/>
-    <w:lsdException w:name="Light Grid Accent 5" w:semiHidden="0" w:uiPriority="62" w:unhideWhenUsed="0"/>
-    <w:lsdException w:name="Medium Shading 1 Accent 5" w:semiHidden="0" w:uiPriority="63" w:unhideWhenUsed="0"/>
-    <w:lsdException w:name="Medium Shading 2 Accent 5" w:semiHidden="0" w:uiPriority="64" w:unhideWhenUsed="0"/>
-    <w:lsdException w:name="Medium List 1 Accent 5" w:semiHidden="0" w:uiPriority="65" w:unhideWhenUsed="0"/>
-    <w:lsdException w:name="Medium List 2 Accent 5" w:semiHidden="0" w:uiPriority="66" w:unhideWhenUsed="0"/>
-    <w:lsdException w:name="Medium Grid 1 Accent 5" w:semiHidden="0" w:uiPriority="67" w:unhideWhenUsed="0"/>
-    <w:lsdException w:name="Medium Grid 2 Accent 5" w:semiHidden="0" w:uiPriority="68" w:unhideWhenUsed="0"/>
-    <w:lsdException w:name="Medium Grid 3 Accent 5" w:semiHidden="0" w:uiPriority="69" w:unhideWhenUsed="0"/>
-    <w:lsdException w:name="Dark List Accent 5" w:semiHidden="0" w:uiPriority="70" w:unhideWhenUsed="0"/>
-    <w:lsdException w:name="Colorful Shading Accent 5" w:semiHidden="0" w:uiPriority="71" w:unhideWhenUsed="0"/>
-    <w:lsdException w:name="Colorful List Accent 5" w:semiHidden="0" w:uiPriority="72" w:unhideWhenUsed="0"/>
-    <w:lsdException w:name="Colorful Grid Accent 5" w:semiHidden="0" w:uiPriority="73" w:unhideWhenUsed="0"/>
-    <w:lsdException w:name="Light Shading Accent 6" w:semiHidden="0" w:uiPriority="60" w:unhideWhenUsed="0"/>
-    <w:lsdException w:name="Light List Accent 6" w:semiHidden="0" w:uiPriority="61" w:unhideWhenUsed="0"/>
-    <w:lsdException w:name="Light Grid Accent 6" w:semiHidden="0" w:uiPriority="62" w:unhideWhenUsed="0"/>
-    <w:lsdException w:name="Medium Shading 1 Accent 6" w:semiHidden="0" w:uiPriority="63" w:unhideWhenUsed="0"/>
-    <w:lsdException w:name="Medium Shading 2 Accent 6" w:semiHidden="0" w:uiPriority="64" w:unhideWhenUsed="0"/>
-    <w:lsdException w:name="Medium List 1 Accent 6" w:semiHidden="0" w:uiPriority="65" w:unhideWhenUsed="0"/>
-    <w:lsdException w:name="Medium List 2 Accent 6" w:semiHidden="0" w:uiPriority="66" w:unhideWhenUsed="0"/>
-    <w:lsdException w:name="Medium Grid 1 Accent 6" w:semiHidden="0" w:uiPriority="67" w:unhideWhenUsed="0"/>
-    <w:lsdException w:name="Medium Grid 2 Accent 6" w:semiHidden="0" w:uiPriority="68" w:unhideWhenUsed="0"/>
-    <w:lsdException w:name="Medium Grid 3 Accent 6" w:semiHidden="0" w:uiPriority="69" w:unhideWhenUsed="0"/>
-    <w:lsdException w:name="Dark List Accent 6" w:semiHidden="0" w:uiPriority="70" w:unhideWhenUsed="0"/>
-    <w:lsdException w:name="Colorful Shading Accent 6" w:semiHidden="0" w:uiPriority="71" w:unhideWhenUsed="0"/>
-    <w:lsdException w:name="Colorful List Accent 6" w:semiHidden="0" w:uiPriority="72" w:unhideWhenUsed="0"/>
-    <w:lsdException w:name="Colorful Grid Accent 6" w:semiHidden="0" w:uiPriority="73" w:unhideWhenUsed="0"/>
-    <w:lsdException w:name="Subtle Emphasis" w:semiHidden="0" w:uiPriority="19" w:unhideWhenUsed="0" w:qFormat="1"/>
-    <w:lsdException w:name="Intense Emphasis" w:semiHidden="0" w:uiPriority="21" w:unhideWhenUsed="0" w:qFormat="1"/>
-    <w:lsdException w:name="Subtle Reference" w:semiHidden="0" w:uiPriority="31" w:unhideWhenUsed="0" w:qFormat="1"/>
-    <w:lsdException w:name="Intense Reference" w:semiHidden="0" w:uiPriority="32" w:unhideWhenUsed="0" w:qFormat="1"/>
-    <w:lsdException w:name="Book Title" w:semiHidden="0" w:uiPriority="33" w:unhideWhenUsed="0" w:qFormat="1"/>
-    <w:lsdException w:name="Bibliography" w:uiPriority="37"/>
-    <w:lsdException w:name="TOC Heading" w:uiPriority="39" w:qFormat="1"/>
-  </w:latentStyles>
-  <w:style w:type="paragraph" w:default="1" w:styleId="a">
-    <w:name w:val="Normal"/>
-    <w:qFormat/>
-  </w:style>
-  <w:style w:type="character" w:default="1" w:styleId="a0">
-    <w:name w:val="Default Paragraph Font"/>
-    <w:uiPriority w:val="1"/>
-    <w:semiHidden/>
-    <w:unhideWhenUsed/>
-  </w:style>
-  <w:style w:type="table" w:default="1" w:styleId="a1">
-    <w:name w:val="Normal Table"/>
-    <w:uiPriority w:val="99"/>
-    <w:semiHidden/>
-    <w:unhideWhenUsed/>
-    <w:qFormat/>
-    <w:tblPr>
-      <w:tblInd w:w="0" w:type="dxa"/>
-      <w:tblCellMar>
-        <w:top w:w="0" w:type="dxa"/>
-        <w:left w:w="108" w:type="dxa"/>
-        <w:bottom w:w="0" w:type="dxa"/>
-        <w:right w:w="108" w:type="dxa"/>
-      </w:tblCellMar>
-    </w:tblPr>
-  </w:style>
-  <w:style w:type="numbering" w:default="1" w:styleId="a2">
-    <w:name w:val="No List"/>
-    <w:uiPriority w:val="99"/>
-    <w:semiHidden/>
-    <w:unhideWhenUsed/>
-  </w:style>
-  <w:style w:type="paragraph" w:customStyle="1" w:styleId="69E3040CA0E141438C9DC7D6DC82E83D">
-    <w:name w:val="69E3040CA0E141438C9DC7D6DC82E83D"/>
-    <w:rsid w:val="00FA088B"/>
-  </w:style>
-</w:styles>
-</file>
-
-<file path=word/glossary/webSettings.xml><?xml version="1.0" encoding="utf-8"?>
-<w:webSettings xmlns:r="http://schemas.openxmlformats.org/officeDocument/2006/relationships" xmlns:w="http://schemas.openxmlformats.org/wordprocessingml/2006/main">
-  <w:optimizeForBrowser/>
-</w:webSettings>
-</file>
-
 <file path=word/theme/theme1.xml><?xml version="1.0" encoding="utf-8"?>
 <a:theme xmlns:a="http://schemas.openxmlformats.org/drawingml/2006/main" name="Тема Office">
   <a:themeElements>
@@ -16995,7 +16686,7 @@
 </file>
 
 <file path=customXml/itemProps1.xml><?xml version="1.0" encoding="utf-8"?>
-<ds:datastoreItem xmlns:ds="http://schemas.openxmlformats.org/officeDocument/2006/customXml" ds:itemID="{75A75464-10E4-456C-A89B-552EA11D1DAC}">
+<ds:datastoreItem xmlns:ds="http://schemas.openxmlformats.org/officeDocument/2006/customXml" ds:itemID="{5530E91F-BC64-47E8-9005-4229C235E51C}">
   <ds:schemaRefs>
     <ds:schemaRef ds:uri="http://schemas.openxmlformats.org/officeDocument/2006/bibliography"/>
   </ds:schemaRefs>

</xml_diff>